<commit_message>
Unit 1B discussion board post
</commit_message>
<xml_diff>
--- a/SOC319 - Sociology of The Digital World/UNIT 1/DISCUSSION BOARD POSTS AND RESPONSES.docx
+++ b/SOC319 - Sociology of The Digital World/UNIT 1/DISCUSSION BOARD POSTS AND RESPONSES.docx
@@ -215,6 +215,39 @@
           <w:rStyle w:val="ui-provider"/>
         </w:rPr>
       </w:pPr>
+    </w:p>
+    <w:p>
+      <w:r>
+        <w:t xml:space="preserve">I think that the largest take away for me from the reading of the past couple of weeks came when I was doing the required reading for last </w:t>
+      </w:r>
+      <w:proofErr w:type="spellStart"/>
+      <w:r>
+        <w:t>weeks</w:t>
+      </w:r>
+      <w:proofErr w:type="spellEnd"/>
+      <w:r>
+        <w:t xml:space="preserve"> quiz “Sociology in the Era of Big Data: The Ascent of Forensic Social Science.” As I was reading this document I kind of got the impression that the field of Sociology is concerned about getting replaced or in the least getting their part downplayed by the field of engineers. There are many things in the reading that would support this such as engineering having an emphasis on applied solutions which in turn plays to businesses concerns for profit. Funding and granting agencies tendency to provide more funding to engineering projects and training than they do for the social sciences. Finally, the reputation of engineers to work quickly and efficiently to develop solutions contrasts considerably with the theory-focused approaches of the social sciences which often take more time to yield results.  </w:t>
+      </w:r>
+    </w:p>
+    <w:p>
+      <w:r>
+        <w:t xml:space="preserve">I do not believe that the social sciences have as much to worry about as that text would lead you to believe. Engineers are very good at taking in data and creating algorithms to extract all kinds of trends and reports, but they sometimes are not all that great at explaining the meaning behind the data patterns. Social scientists, however, are very good at doing this. They can offer up insights as to why certain social phenomena occur. A couple of real-life examples of what is possible when engineers and social scientists collaborate are. </w:t>
+      </w:r>
+    </w:p>
+    <w:p>
+      <w:r>
+        <w:t xml:space="preserve">Healthcare analytics, this is where the two disciplines have teamed up and analyzed large datasets of electronic health records and other patient data which in turn led to the development of some predictive models for disease outbreaks, and treatment effectiveness. </w:t>
+      </w:r>
+    </w:p>
+    <w:p>
+      <w:r>
+        <w:t xml:space="preserve">Predictive Policing, engineers and social scientists have developed predictive models for analyze big data to identify areas within a city that have a higher likelihood of criminal activity. Allowing for a more efficient and effective use of the cities limited law enforcement resources. </w:t>
+      </w:r>
+    </w:p>
+    <w:p>
+      <w:r>
+        <w:t xml:space="preserve">This is not to say that the social sciences have nothing to worry about, but it is an indication that while engineers excel analysis and algorithm development, they do not always provide the vital role of interpreting the actual meaning behind the data patterns. Current and future collaborations between engineers and social scientists will likely be fruitful ones. </w:t>
+      </w:r>
     </w:p>
     <w:p>
       <w:pPr>

</xml_diff>

<commit_message>
upload of completed homework
</commit_message>
<xml_diff>
--- a/SOC319 - Sociology of The Digital World/UNIT 1/DISCUSSION BOARD POSTS AND RESPONSES.docx
+++ b/SOC319 - Sociology of The Digital World/UNIT 1/DISCUSSION BOARD POSTS AND RESPONSES.docx
@@ -206,7 +206,15 @@
         <w:pStyle w:val="NormalWeb"/>
       </w:pPr>
       <w:r>
-        <w:t>In symbolic interactionism I can see the public not having the same reaction, as drones could be construed as an invasive technology, as the possibility of the loss of privacy becomes a reality in societies collective conscience. There could be many reactions to the use of drones from simple curiosity to the assumption that the operator is doing something illegal or immoral. With the introduction of regulations and laws that define what a drone operator can and cannot do I am fairly certain that public opinion would start to see the advantages over the disadvantages of drones.</w:t>
+        <w:t xml:space="preserve">In symbolic interactionism I can see the public not having the same reaction, as drones could be construed as an invasive technology, as the possibility of the loss of privacy becomes a reality in societies collective conscience. There could be many reactions to the use of drones from simple curiosity to the assumption that the operator is doing something illegal or immoral. With the introduction of regulations and laws that define what a drone operator can and cannot do I am </w:t>
+      </w:r>
+      <w:proofErr w:type="gramStart"/>
+      <w:r>
+        <w:t>fairly certain</w:t>
+      </w:r>
+      <w:proofErr w:type="gramEnd"/>
+      <w:r>
+        <w:t xml:space="preserve"> that public opinion would start to see the advantages over the disadvantages of drones.</w:t>
       </w:r>
     </w:p>
     <w:p>
@@ -241,12 +249,113 @@
     </w:p>
     <w:p>
       <w:r>
-        <w:t xml:space="preserve">Predictive Policing, engineers and social scientists have developed predictive models for analyze big data to identify areas within a city that have a higher likelihood of criminal activity. Allowing for a more efficient and effective use of the cities limited law enforcement resources. </w:t>
+        <w:t xml:space="preserve">Predictive Policing, engineers and social scientists have developed predictive models for </w:t>
+      </w:r>
+      <w:proofErr w:type="gramStart"/>
+      <w:r>
+        <w:t>analyze</w:t>
+      </w:r>
+      <w:proofErr w:type="gramEnd"/>
+      <w:r>
+        <w:t xml:space="preserve"> big data to identify areas within a city that have a higher likelihood of criminal activity. Allowing for a more efficient and effective use of the cities limited law enforcement resources. </w:t>
       </w:r>
     </w:p>
     <w:p>
       <w:r>
         <w:t xml:space="preserve">This is not to say that the social sciences have nothing to worry about, but it is an indication that while engineers excel analysis and algorithm development, they do not always provide the vital role of interpreting the actual meaning behind the data patterns. Current and future collaborations between engineers and social scientists will likely be fruitful ones. </w:t>
+      </w:r>
+    </w:p>
+    <w:p>
+      <w:pPr>
+        <w:rPr>
+          <w:rStyle w:val="ui-provider"/>
+        </w:rPr>
+      </w:pPr>
+      <w:r>
+        <w:rPr>
+          <w:rStyle w:val="ui-provider"/>
+          <w:b/>
+          <w:bCs/>
+          <w:u w:val="single"/>
+        </w:rPr>
+        <w:lastRenderedPageBreak/>
+        <w:t>Response to Lukas Harlow:</w:t>
+      </w:r>
+    </w:p>
+    <w:p>
+      <w:r>
+        <w:t xml:space="preserve">That is a very good takeaway Lukas. I also was kind of shocked by the sheer amount of data that we collected. So much so that there are many times where we are literally drowning in it. Our society used to collect data with a specific purpose in mind, but data collection methods employed today are much broader and seem to rarely have a purpose in mind when the data is collected. This can be good and bad. It is good in that it allows for more exploratory analysis, but it can also lead to data being collected and stored for absolutely no reason. </w:t>
+      </w:r>
+    </w:p>
+    <w:p>
+      <w:r>
+        <w:t xml:space="preserve">I can understand and share your concerns with the collection of millions of data points and that data not being properly analyzed. As scary as the “only getting one side of the story or single perspective” concept is, the concept of millions of data points being “analyzed” into a narrative for the benefit of an entity regardless of </w:t>
+      </w:r>
+      <w:proofErr w:type="spellStart"/>
+      <w:r>
+        <w:t>it’s</w:t>
+      </w:r>
+      <w:proofErr w:type="spellEnd"/>
+      <w:r>
+        <w:t xml:space="preserve"> validity terrifies me more mostly because we as a society do not seem to be big on fact checking and will take up a cause in a minute if it hits all the right “buttons.”</w:t>
+      </w:r>
+    </w:p>
+    <w:p>
+      <w:pPr>
+        <w:rPr>
+          <w:rStyle w:val="ui-provider"/>
+        </w:rPr>
+      </w:pPr>
+    </w:p>
+    <w:p>
+      <w:pPr>
+        <w:rPr>
+          <w:rStyle w:val="ui-provider"/>
+        </w:rPr>
+      </w:pPr>
+      <w:r>
+        <w:rPr>
+          <w:rStyle w:val="ui-provider"/>
+          <w:b/>
+          <w:bCs/>
+          <w:u w:val="single"/>
+        </w:rPr>
+        <w:t>Response to Brittany:</w:t>
+      </w:r>
+    </w:p>
+    <w:p>
+      <w:r>
+        <w:t xml:space="preserve">It is interesting that you would mention the questions that CDS </w:t>
+      </w:r>
+      <w:proofErr w:type="gramStart"/>
+      <w:r>
+        <w:t>asks</w:t>
+      </w:r>
+      <w:proofErr w:type="gramEnd"/>
+      <w:r>
+        <w:t xml:space="preserve"> about the morality of collecting data without an </w:t>
+      </w:r>
+      <w:r>
+        <w:t>individual’s</w:t>
+      </w:r>
+      <w:r>
+        <w:t xml:space="preserve"> consent informed or otherwise and then the security of these data repositories. It literally </w:t>
+      </w:r>
+      <w:proofErr w:type="gramStart"/>
+      <w:r>
+        <w:t>brings to mind</w:t>
+      </w:r>
+      <w:proofErr w:type="gramEnd"/>
+      <w:r>
+        <w:t xml:space="preserve"> the video that the BAS IS cohort had to watch for IS337 Information Assurance I, which was the congressional testimony of former Equifax CEO Richard Smith for the data breach that happened in 2017. As I listed to the testimony, I was kind of shocked at how much information that Equifax gathered had nothing to do with generating a credit score for the consumer, which I as a consumer didn’t even realize that they had. When asked by multiple representatives about who was responsible for security of the data that was in Equifax’s possession the CEO stated that it was the responsibility of the consumer to secure their data which gives some validity to your point that at least the security of these repositories is sometimes not existent in that the businesses that gather this information don’t want the responsibility of securing it and we the consumer </w:t>
+      </w:r>
+      <w:proofErr w:type="spellStart"/>
+      <w:r>
+        <w:t>can not</w:t>
+      </w:r>
+      <w:proofErr w:type="spellEnd"/>
+      <w:r>
+        <w:t xml:space="preserve"> secure because we don’t always know it is out there.</w:t>
       </w:r>
     </w:p>
     <w:p>

</xml_diff>